<commit_message>
Final no da más
</commit_message>
<xml_diff>
--- a/Fuentes/Carta de Recomendaciones.docx
+++ b/Fuentes/Carta de Recomendaciones.docx
@@ -5,112 +5,27 @@
     <w:p>
       <w:pPr>
         <w:spacing w:before="120" w:after="120"/>
-        <w:jc w:val="both"/>
         <w:rPr>
-          <w:sz w:val="22"/>
-          <w:szCs w:val="22"/>
-          <w:lang w:val="es-CO"/>
+          <w:rFonts w:asciiTheme="majorHAnsi" w:hAnsiTheme="majorHAnsi" w:cstheme="majorHAnsi"/>
         </w:rPr>
       </w:pPr>
       <w:r>
         <w:rPr>
-          <w:sz w:val="22"/>
-          <w:szCs w:val="22"/>
-          <w:lang w:val="es-CO"/>
+          <w:rFonts w:asciiTheme="majorHAnsi" w:hAnsiTheme="majorHAnsi" w:cstheme="majorHAnsi"/>
         </w:rPr>
-        <w:t>Tunja</w:t>
+        <w:t xml:space="preserve">Tunja, 23 de noviembre de 2017 </w:t>
       </w:r>
-      <w:r>
-        <w:rPr>
-          <w:sz w:val="22"/>
-          <w:szCs w:val="22"/>
-          <w:lang w:val="es-CO"/>
-        </w:rPr>
-        <w:t>, 2</w:t>
-      </w:r>
-      <w:r>
-        <w:rPr>
-          <w:sz w:val="22"/>
-          <w:szCs w:val="22"/>
-          <w:lang w:val="es-CO"/>
-        </w:rPr>
-        <w:t>3</w:t>
-      </w:r>
-      <w:r>
-        <w:rPr>
-          <w:sz w:val="22"/>
-          <w:szCs w:val="22"/>
-          <w:lang w:val="es-CO"/>
-        </w:rPr>
-        <w:t xml:space="preserve"> de </w:t>
-      </w:r>
-      <w:proofErr w:type="gramStart"/>
-      <w:r>
-        <w:rPr>
-          <w:sz w:val="22"/>
-          <w:szCs w:val="22"/>
-          <w:lang w:val="es-CO"/>
-        </w:rPr>
-        <w:t>Noviembre</w:t>
-      </w:r>
-      <w:proofErr w:type="gramEnd"/>
-      <w:r>
-        <w:rPr>
-          <w:sz w:val="22"/>
-          <w:szCs w:val="22"/>
-          <w:lang w:val="es-CO"/>
-        </w:rPr>
-        <w:t xml:space="preserve"> </w:t>
-      </w:r>
-      <w:r>
-        <w:rPr>
-          <w:sz w:val="22"/>
-          <w:szCs w:val="22"/>
-          <w:lang w:val="es-CO"/>
-        </w:rPr>
-        <w:t>de</w:t>
-      </w:r>
-      <w:r>
-        <w:rPr>
-          <w:sz w:val="22"/>
-          <w:szCs w:val="22"/>
-          <w:lang w:val="es-CO"/>
-        </w:rPr>
-        <w:t xml:space="preserve"> 2017</w:t>
-      </w:r>
-      <w:r>
-        <w:rPr>
-          <w:sz w:val="22"/>
-          <w:szCs w:val="22"/>
-          <w:lang w:val="es-CO"/>
-        </w:rPr>
-        <w:t xml:space="preserve"> </w:t>
-      </w:r>
-    </w:p>
-    <w:p>
-      <w:pPr>
-        <w:jc w:val="both"/>
-        <w:rPr>
-          <w:b/>
-          <w:bCs/>
-          <w:sz w:val="22"/>
-          <w:szCs w:val="22"/>
-          <w:lang w:val="es-CO"/>
-        </w:rPr>
-      </w:pPr>
     </w:p>
     <w:p>
       <w:pPr>
         <w:spacing w:before="60" w:line="240" w:lineRule="atLeast"/>
         <w:rPr>
-          <w:sz w:val="22"/>
-          <w:szCs w:val="22"/>
+          <w:rFonts w:asciiTheme="majorHAnsi" w:hAnsiTheme="majorHAnsi" w:cstheme="majorHAnsi"/>
         </w:rPr>
       </w:pPr>
       <w:r>
         <w:rPr>
-          <w:sz w:val="22"/>
-          <w:szCs w:val="22"/>
+          <w:rFonts w:asciiTheme="majorHAnsi" w:hAnsiTheme="majorHAnsi" w:cstheme="majorHAnsi"/>
         </w:rPr>
         <w:t>Señores:</w:t>
       </w:r>
@@ -119,149 +34,104 @@
       <w:pPr>
         <w:spacing w:before="60" w:line="240" w:lineRule="atLeast"/>
         <w:rPr>
+          <w:rFonts w:asciiTheme="majorHAnsi" w:hAnsiTheme="majorHAnsi" w:cstheme="majorHAnsi"/>
           <w:b/>
-          <w:sz w:val="22"/>
-          <w:szCs w:val="22"/>
         </w:rPr>
       </w:pPr>
       <w:r>
         <w:rPr>
+          <w:rFonts w:asciiTheme="majorHAnsi" w:hAnsiTheme="majorHAnsi" w:cstheme="majorHAnsi"/>
           <w:b/>
-          <w:sz w:val="22"/>
-          <w:szCs w:val="22"/>
         </w:rPr>
-        <w:t>DONATELLO</w:t>
-      </w:r>
-      <w:r>
-        <w:rPr>
-          <w:b/>
-          <w:sz w:val="22"/>
-          <w:szCs w:val="22"/>
-        </w:rPr>
-        <w:t xml:space="preserve">                               </w:t>
+        <w:t xml:space="preserve">DONATELLO                               </w:t>
       </w:r>
     </w:p>
     <w:p>
       <w:pPr>
         <w:spacing w:before="120" w:after="120"/>
-        <w:jc w:val="both"/>
         <w:rPr>
-          <w:sz w:val="22"/>
-          <w:szCs w:val="22"/>
-        </w:rPr>
-      </w:pPr>
-    </w:p>
-    <w:p>
-      <w:pPr>
-        <w:spacing w:before="120" w:after="120"/>
-        <w:jc w:val="both"/>
-        <w:rPr>
-          <w:sz w:val="22"/>
-          <w:szCs w:val="22"/>
-          <w:lang w:val="es-CO"/>
+          <w:rFonts w:asciiTheme="majorHAnsi" w:hAnsiTheme="majorHAnsi" w:cstheme="majorHAnsi"/>
         </w:rPr>
       </w:pPr>
       <w:r>
         <w:rPr>
-          <w:sz w:val="22"/>
-          <w:szCs w:val="22"/>
-          <w:lang w:val="es-CO"/>
+          <w:rFonts w:asciiTheme="majorHAnsi" w:hAnsiTheme="majorHAnsi" w:cstheme="majorHAnsi"/>
         </w:rPr>
-        <w:t>Asunto: Comunicado</w:t>
-      </w:r>
-      <w:r>
-        <w:rPr>
-          <w:sz w:val="22"/>
-          <w:szCs w:val="22"/>
-          <w:lang w:val="es-CO"/>
-        </w:rPr>
-        <w:t xml:space="preserve"> de recomendaciones </w:t>
-      </w:r>
-      <w:r>
-        <w:rPr>
-          <w:sz w:val="22"/>
-          <w:szCs w:val="22"/>
-          <w:lang w:val="es-CO"/>
-        </w:rPr>
-        <w:t xml:space="preserve"> </w:t>
+        <w:t xml:space="preserve">Asunto: Comunicado de recomendaciones  </w:t>
       </w:r>
     </w:p>
     <w:p>
       <w:pPr>
-        <w:jc w:val="both"/>
         <w:rPr>
           <w:rStyle w:val="5yl5"/>
-          <w:sz w:val="22"/>
-          <w:szCs w:val="22"/>
+          <w:rFonts w:asciiTheme="majorHAnsi" w:hAnsiTheme="majorHAnsi" w:cstheme="majorHAnsi"/>
         </w:rPr>
       </w:pPr>
       <w:r>
         <w:rPr>
           <w:rStyle w:val="5yl5"/>
-          <w:sz w:val="22"/>
-          <w:szCs w:val="22"/>
+          <w:rFonts w:asciiTheme="majorHAnsi" w:hAnsiTheme="majorHAnsi" w:cstheme="majorHAnsi"/>
         </w:rPr>
-        <w:t>P</w:t>
+        <w:t xml:space="preserve">Por medio del presente comunicado se da informe de las deficiencias </w:t>
       </w:r>
       <w:r>
         <w:rPr>
           <w:rStyle w:val="5yl5"/>
-          <w:sz w:val="22"/>
-          <w:szCs w:val="22"/>
+          <w:rFonts w:asciiTheme="majorHAnsi" w:hAnsiTheme="majorHAnsi" w:cstheme="majorHAnsi"/>
         </w:rPr>
-        <w:t xml:space="preserve">or medio del presente comunicado se da informe de las </w:t>
+        <w:t>encontradas</w:t>
       </w:r>
       <w:r>
         <w:rPr>
           <w:rStyle w:val="5yl5"/>
-          <w:sz w:val="22"/>
-          <w:szCs w:val="22"/>
+          <w:rFonts w:asciiTheme="majorHAnsi" w:hAnsiTheme="majorHAnsi" w:cstheme="majorHAnsi"/>
         </w:rPr>
-        <w:t xml:space="preserve">deficiencias entradas en la auditoria del módulo </w:t>
+        <w:t xml:space="preserve"> en la auditoria del módulo </w:t>
       </w:r>
       <w:r>
         <w:rPr>
           <w:rStyle w:val="5yl5"/>
+          <w:rFonts w:asciiTheme="majorHAnsi" w:hAnsiTheme="majorHAnsi" w:cstheme="majorHAnsi"/>
           <w:b/>
-          <w:sz w:val="22"/>
-          <w:szCs w:val="22"/>
         </w:rPr>
         <w:t>FACTURACION</w:t>
       </w:r>
       <w:r>
         <w:rPr>
           <w:rStyle w:val="5yl5"/>
-          <w:sz w:val="22"/>
-          <w:szCs w:val="22"/>
+          <w:rFonts w:asciiTheme="majorHAnsi" w:hAnsiTheme="majorHAnsi" w:cstheme="majorHAnsi"/>
         </w:rPr>
         <w:t xml:space="preserve"> de la aplicación </w:t>
       </w:r>
       <w:r>
         <w:rPr>
           <w:rStyle w:val="5yl5"/>
+          <w:rFonts w:asciiTheme="majorHAnsi" w:hAnsiTheme="majorHAnsi" w:cstheme="majorHAnsi"/>
           <w:b/>
-          <w:sz w:val="22"/>
-          <w:szCs w:val="22"/>
         </w:rPr>
         <w:t xml:space="preserve">SAI OPEN, </w:t>
       </w:r>
       <w:r>
         <w:rPr>
           <w:rStyle w:val="5yl5"/>
-          <w:sz w:val="22"/>
-          <w:szCs w:val="22"/>
+          <w:rFonts w:asciiTheme="majorHAnsi" w:hAnsiTheme="majorHAnsi" w:cstheme="majorHAnsi"/>
         </w:rPr>
-        <w:t>así como una serie de recomendaciones para solucionar estas deficiencias encontrada. A continuación, se presenta una tabla con las deficiencias y recomendaciones explicadas.</w:t>
+        <w:t xml:space="preserve">así como una serie de recomendaciones para solucionar estas deficiencias. A continuación, se presenta </w:t>
       </w:r>
-    </w:p>
-    <w:p>
-      <w:pPr>
-        <w:jc w:val="both"/>
+      <w:r>
         <w:rPr>
-          <w:sz w:val="22"/>
-          <w:szCs w:val="22"/>
+          <w:rStyle w:val="5yl5"/>
+          <w:rFonts w:asciiTheme="majorHAnsi" w:hAnsiTheme="majorHAnsi" w:cstheme="majorHAnsi"/>
         </w:rPr>
-      </w:pPr>
+        <w:t>los resultados y las conclusiones obtenidas</w:t>
+      </w:r>
+      <w:r>
+        <w:rPr>
+          <w:rStyle w:val="5yl5"/>
+          <w:rFonts w:asciiTheme="majorHAnsi" w:hAnsiTheme="majorHAnsi" w:cstheme="majorHAnsi"/>
+        </w:rPr>
+        <w:t>.</w:t>
+      </w:r>
     </w:p>
     <w:tbl>
       <w:tblPr>
@@ -288,25 +158,28 @@
         <w:tc>
           <w:tcPr>
             <w:tcW w:w="2500" w:type="pct"/>
+            <w:tcBorders>
+              <w:top w:val="single" w:sz="4" w:space="0" w:color="auto"/>
+              <w:left w:val="single" w:sz="4" w:space="0" w:color="auto"/>
+              <w:bottom w:val="single" w:sz="4" w:space="0" w:color="auto"/>
+              <w:right w:val="single" w:sz="4" w:space="0" w:color="auto"/>
+            </w:tcBorders>
             <w:shd w:val="clear" w:color="auto" w:fill="000000" w:themeFill="text1"/>
             <w:vAlign w:val="center"/>
+            <w:hideMark/>
           </w:tcPr>
           <w:p>
             <w:pPr>
               <w:jc w:val="center"/>
               <w:rPr>
-                <w:rFonts w:cs="Arial"/>
+                <w:rFonts w:asciiTheme="majorHAnsi" w:hAnsiTheme="majorHAnsi" w:cstheme="majorHAnsi"/>
                 <w:color w:val="FFFFFF" w:themeColor="background1"/>
-                <w:sz w:val="22"/>
-                <w:szCs w:val="22"/>
               </w:rPr>
             </w:pPr>
             <w:r>
               <w:rPr>
-                <w:rFonts w:cs="Arial"/>
+                <w:rFonts w:asciiTheme="majorHAnsi" w:hAnsiTheme="majorHAnsi" w:cstheme="majorHAnsi"/>
                 <w:color w:val="FFFFFF" w:themeColor="background1"/>
-                <w:sz w:val="22"/>
-                <w:szCs w:val="22"/>
               </w:rPr>
               <w:t>DEFICIENCIA</w:t>
             </w:r>
@@ -315,25 +188,28 @@
         <w:tc>
           <w:tcPr>
             <w:tcW w:w="2500" w:type="pct"/>
+            <w:tcBorders>
+              <w:top w:val="single" w:sz="4" w:space="0" w:color="auto"/>
+              <w:left w:val="single" w:sz="4" w:space="0" w:color="auto"/>
+              <w:bottom w:val="single" w:sz="4" w:space="0" w:color="auto"/>
+              <w:right w:val="single" w:sz="4" w:space="0" w:color="auto"/>
+            </w:tcBorders>
             <w:shd w:val="clear" w:color="auto" w:fill="000000" w:themeFill="text1"/>
             <w:vAlign w:val="center"/>
+            <w:hideMark/>
           </w:tcPr>
           <w:p>
             <w:pPr>
               <w:jc w:val="center"/>
               <w:rPr>
-                <w:rFonts w:cs="Arial"/>
+                <w:rFonts w:asciiTheme="majorHAnsi" w:hAnsiTheme="majorHAnsi" w:cstheme="majorHAnsi"/>
                 <w:color w:val="FFFFFF" w:themeColor="background1"/>
-                <w:sz w:val="22"/>
-                <w:szCs w:val="22"/>
               </w:rPr>
             </w:pPr>
             <w:r>
               <w:rPr>
-                <w:rFonts w:cs="Arial"/>
+                <w:rFonts w:asciiTheme="majorHAnsi" w:hAnsiTheme="majorHAnsi" w:cstheme="majorHAnsi"/>
                 <w:color w:val="FFFFFF" w:themeColor="background1"/>
-                <w:sz w:val="22"/>
-                <w:szCs w:val="22"/>
               </w:rPr>
               <w:t>RECOMENDACIONES</w:t>
             </w:r>
@@ -344,22 +220,25 @@
         <w:tc>
           <w:tcPr>
             <w:tcW w:w="2500" w:type="pct"/>
+            <w:tcBorders>
+              <w:top w:val="single" w:sz="4" w:space="0" w:color="auto"/>
+              <w:left w:val="single" w:sz="4" w:space="0" w:color="auto"/>
+              <w:bottom w:val="single" w:sz="4" w:space="0" w:color="auto"/>
+              <w:right w:val="single" w:sz="4" w:space="0" w:color="auto"/>
+            </w:tcBorders>
             <w:vAlign w:val="center"/>
+            <w:hideMark/>
           </w:tcPr>
           <w:p>
             <w:pPr>
               <w:jc w:val="center"/>
               <w:rPr>
-                <w:rFonts w:cs="Arial"/>
-                <w:sz w:val="22"/>
-                <w:szCs w:val="22"/>
+                <w:rFonts w:asciiTheme="majorHAnsi" w:hAnsiTheme="majorHAnsi" w:cstheme="majorHAnsi"/>
               </w:rPr>
             </w:pPr>
             <w:r>
               <w:rPr>
-                <w:rFonts w:cs="Arial"/>
-                <w:sz w:val="22"/>
-                <w:szCs w:val="22"/>
+                <w:rFonts w:asciiTheme="majorHAnsi" w:hAnsiTheme="majorHAnsi" w:cstheme="majorHAnsi"/>
               </w:rPr>
               <w:t>A los nuevos empleados se les dificulta aprender a manejar el software</w:t>
             </w:r>
@@ -368,22 +247,25 @@
         <w:tc>
           <w:tcPr>
             <w:tcW w:w="2500" w:type="pct"/>
+            <w:tcBorders>
+              <w:top w:val="single" w:sz="4" w:space="0" w:color="auto"/>
+              <w:left w:val="single" w:sz="4" w:space="0" w:color="auto"/>
+              <w:bottom w:val="single" w:sz="4" w:space="0" w:color="auto"/>
+              <w:right w:val="single" w:sz="4" w:space="0" w:color="auto"/>
+            </w:tcBorders>
             <w:vAlign w:val="center"/>
+            <w:hideMark/>
           </w:tcPr>
           <w:p>
             <w:pPr>
               <w:jc w:val="center"/>
               <w:rPr>
-                <w:rFonts w:cs="Arial"/>
-                <w:sz w:val="22"/>
-                <w:szCs w:val="22"/>
+                <w:rFonts w:asciiTheme="majorHAnsi" w:hAnsiTheme="majorHAnsi" w:cstheme="majorHAnsi"/>
               </w:rPr>
             </w:pPr>
             <w:r>
               <w:rPr>
-                <w:rFonts w:cs="Arial"/>
-                <w:sz w:val="22"/>
-                <w:szCs w:val="22"/>
+                <w:rFonts w:asciiTheme="majorHAnsi" w:hAnsiTheme="majorHAnsi" w:cstheme="majorHAnsi"/>
               </w:rPr>
               <w:t>Realizar capacitaciones a los empleados y realizar una guía para el manejo del software</w:t>
             </w:r>
@@ -394,22 +276,25 @@
         <w:tc>
           <w:tcPr>
             <w:tcW w:w="2500" w:type="pct"/>
+            <w:tcBorders>
+              <w:top w:val="single" w:sz="4" w:space="0" w:color="auto"/>
+              <w:left w:val="single" w:sz="4" w:space="0" w:color="auto"/>
+              <w:bottom w:val="single" w:sz="4" w:space="0" w:color="auto"/>
+              <w:right w:val="single" w:sz="4" w:space="0" w:color="auto"/>
+            </w:tcBorders>
             <w:vAlign w:val="center"/>
+            <w:hideMark/>
           </w:tcPr>
           <w:p>
             <w:pPr>
               <w:jc w:val="center"/>
               <w:rPr>
-                <w:rFonts w:cs="Arial"/>
-                <w:sz w:val="22"/>
-                <w:szCs w:val="22"/>
+                <w:rFonts w:asciiTheme="majorHAnsi" w:hAnsiTheme="majorHAnsi" w:cstheme="majorHAnsi"/>
               </w:rPr>
             </w:pPr>
             <w:r>
               <w:rPr>
-                <w:rFonts w:cs="Arial"/>
-                <w:sz w:val="22"/>
-                <w:szCs w:val="22"/>
+                <w:rFonts w:asciiTheme="majorHAnsi" w:hAnsiTheme="majorHAnsi" w:cstheme="majorHAnsi"/>
               </w:rPr>
               <w:t>No se cuenta con respaldo de información</w:t>
             </w:r>
@@ -418,22 +303,25 @@
         <w:tc>
           <w:tcPr>
             <w:tcW w:w="2500" w:type="pct"/>
+            <w:tcBorders>
+              <w:top w:val="single" w:sz="4" w:space="0" w:color="auto"/>
+              <w:left w:val="single" w:sz="4" w:space="0" w:color="auto"/>
+              <w:bottom w:val="single" w:sz="4" w:space="0" w:color="auto"/>
+              <w:right w:val="single" w:sz="4" w:space="0" w:color="auto"/>
+            </w:tcBorders>
             <w:vAlign w:val="center"/>
+            <w:hideMark/>
           </w:tcPr>
           <w:p>
             <w:pPr>
               <w:jc w:val="center"/>
               <w:rPr>
-                <w:rFonts w:cs="Arial"/>
-                <w:sz w:val="22"/>
-                <w:szCs w:val="22"/>
+                <w:rFonts w:asciiTheme="majorHAnsi" w:hAnsiTheme="majorHAnsi" w:cstheme="majorHAnsi"/>
               </w:rPr>
             </w:pPr>
             <w:r>
               <w:rPr>
-                <w:rFonts w:cs="Arial"/>
-                <w:sz w:val="22"/>
-                <w:szCs w:val="22"/>
+                <w:rFonts w:asciiTheme="majorHAnsi" w:hAnsiTheme="majorHAnsi" w:cstheme="majorHAnsi"/>
               </w:rPr>
               <w:t>Crear un respaldo de toda la información en la nube u adquirir otro equipo para el respaldo de la empresa</w:t>
             </w:r>
@@ -444,22 +332,25 @@
         <w:tc>
           <w:tcPr>
             <w:tcW w:w="2500" w:type="pct"/>
+            <w:tcBorders>
+              <w:top w:val="single" w:sz="4" w:space="0" w:color="auto"/>
+              <w:left w:val="single" w:sz="4" w:space="0" w:color="auto"/>
+              <w:bottom w:val="single" w:sz="4" w:space="0" w:color="auto"/>
+              <w:right w:val="single" w:sz="4" w:space="0" w:color="auto"/>
+            </w:tcBorders>
             <w:vAlign w:val="center"/>
+            <w:hideMark/>
           </w:tcPr>
           <w:p>
             <w:pPr>
               <w:jc w:val="center"/>
               <w:rPr>
-                <w:rFonts w:cs="Arial"/>
-                <w:sz w:val="22"/>
-                <w:szCs w:val="22"/>
+                <w:rFonts w:asciiTheme="majorHAnsi" w:hAnsiTheme="majorHAnsi" w:cstheme="majorHAnsi"/>
               </w:rPr>
             </w:pPr>
             <w:r>
               <w:rPr>
-                <w:rFonts w:cs="Arial"/>
-                <w:sz w:val="22"/>
-                <w:szCs w:val="22"/>
+                <w:rFonts w:asciiTheme="majorHAnsi" w:hAnsiTheme="majorHAnsi" w:cstheme="majorHAnsi"/>
               </w:rPr>
               <w:t>No se cuenta con suministro de luz autónoma en caso de que se valla la luz</w:t>
             </w:r>
@@ -468,22 +359,25 @@
         <w:tc>
           <w:tcPr>
             <w:tcW w:w="2500" w:type="pct"/>
+            <w:tcBorders>
+              <w:top w:val="single" w:sz="4" w:space="0" w:color="auto"/>
+              <w:left w:val="single" w:sz="4" w:space="0" w:color="auto"/>
+              <w:bottom w:val="single" w:sz="4" w:space="0" w:color="auto"/>
+              <w:right w:val="single" w:sz="4" w:space="0" w:color="auto"/>
+            </w:tcBorders>
             <w:vAlign w:val="center"/>
+            <w:hideMark/>
           </w:tcPr>
           <w:p>
             <w:pPr>
               <w:jc w:val="center"/>
               <w:rPr>
-                <w:rFonts w:cs="Arial"/>
-                <w:sz w:val="22"/>
-                <w:szCs w:val="22"/>
+                <w:rFonts w:asciiTheme="majorHAnsi" w:hAnsiTheme="majorHAnsi" w:cstheme="majorHAnsi"/>
               </w:rPr>
             </w:pPr>
             <w:r>
               <w:rPr>
-                <w:rFonts w:cs="Arial"/>
-                <w:sz w:val="22"/>
-                <w:szCs w:val="22"/>
+                <w:rFonts w:asciiTheme="majorHAnsi" w:hAnsiTheme="majorHAnsi" w:cstheme="majorHAnsi"/>
               </w:rPr>
               <w:t>Adquirir una fuente de luz autónoma para el computador</w:t>
             </w:r>
@@ -494,23 +388,26 @@
         <w:tc>
           <w:tcPr>
             <w:tcW w:w="2500" w:type="pct"/>
+            <w:tcBorders>
+              <w:top w:val="single" w:sz="4" w:space="0" w:color="auto"/>
+              <w:left w:val="single" w:sz="4" w:space="0" w:color="auto"/>
+              <w:bottom w:val="single" w:sz="4" w:space="0" w:color="auto"/>
+              <w:right w:val="single" w:sz="4" w:space="0" w:color="auto"/>
+            </w:tcBorders>
             <w:vAlign w:val="center"/>
+            <w:hideMark/>
           </w:tcPr>
           <w:p>
             <w:pPr>
               <w:jc w:val="center"/>
               <w:rPr>
-                <w:rFonts w:cs="Arial"/>
-                <w:sz w:val="22"/>
-                <w:szCs w:val="22"/>
+                <w:rFonts w:asciiTheme="majorHAnsi" w:hAnsiTheme="majorHAnsi" w:cstheme="majorHAnsi"/>
                 <w:highlight w:val="white"/>
               </w:rPr>
             </w:pPr>
             <w:r>
               <w:rPr>
-                <w:rFonts w:cs="Arial"/>
-                <w:sz w:val="22"/>
-                <w:szCs w:val="22"/>
+                <w:rFonts w:asciiTheme="majorHAnsi" w:hAnsiTheme="majorHAnsi" w:cstheme="majorHAnsi"/>
                 <w:highlight w:val="white"/>
               </w:rPr>
               <w:t>No hay registro de error generados por el sistema o por los empleados</w:t>
@@ -520,22 +417,25 @@
         <w:tc>
           <w:tcPr>
             <w:tcW w:w="2500" w:type="pct"/>
+            <w:tcBorders>
+              <w:top w:val="single" w:sz="4" w:space="0" w:color="auto"/>
+              <w:left w:val="single" w:sz="4" w:space="0" w:color="auto"/>
+              <w:bottom w:val="single" w:sz="4" w:space="0" w:color="auto"/>
+              <w:right w:val="single" w:sz="4" w:space="0" w:color="auto"/>
+            </w:tcBorders>
             <w:vAlign w:val="center"/>
+            <w:hideMark/>
           </w:tcPr>
           <w:p>
             <w:pPr>
               <w:jc w:val="center"/>
               <w:rPr>
-                <w:rFonts w:cs="Arial"/>
-                <w:sz w:val="22"/>
-                <w:szCs w:val="22"/>
+                <w:rFonts w:asciiTheme="majorHAnsi" w:hAnsiTheme="majorHAnsi" w:cstheme="majorHAnsi"/>
               </w:rPr>
             </w:pPr>
             <w:r>
               <w:rPr>
-                <w:rFonts w:cs="Arial"/>
-                <w:sz w:val="22"/>
-                <w:szCs w:val="22"/>
+                <w:rFonts w:asciiTheme="majorHAnsi" w:hAnsiTheme="majorHAnsi" w:cstheme="majorHAnsi"/>
               </w:rPr>
               <w:t>Se recomienda registrar el tipo de error, la hora, la fecha, el empleado y el número de veces que se presenta el fallo</w:t>
             </w:r>
@@ -546,23 +446,26 @@
         <w:tc>
           <w:tcPr>
             <w:tcW w:w="2500" w:type="pct"/>
+            <w:tcBorders>
+              <w:top w:val="single" w:sz="4" w:space="0" w:color="auto"/>
+              <w:left w:val="single" w:sz="4" w:space="0" w:color="auto"/>
+              <w:bottom w:val="single" w:sz="4" w:space="0" w:color="auto"/>
+              <w:right w:val="single" w:sz="4" w:space="0" w:color="auto"/>
+            </w:tcBorders>
             <w:vAlign w:val="center"/>
+            <w:hideMark/>
           </w:tcPr>
           <w:p>
             <w:pPr>
               <w:jc w:val="center"/>
               <w:rPr>
-                <w:rFonts w:cs="Arial"/>
-                <w:sz w:val="22"/>
-                <w:szCs w:val="22"/>
+                <w:rFonts w:asciiTheme="majorHAnsi" w:hAnsiTheme="majorHAnsi" w:cstheme="majorHAnsi"/>
                 <w:highlight w:val="white"/>
               </w:rPr>
             </w:pPr>
             <w:r>
               <w:rPr>
-                <w:rFonts w:cs="Arial"/>
-                <w:sz w:val="22"/>
-                <w:szCs w:val="22"/>
+                <w:rFonts w:asciiTheme="majorHAnsi" w:hAnsiTheme="majorHAnsi" w:cstheme="majorHAnsi"/>
                 <w:highlight w:val="white"/>
               </w:rPr>
               <w:t>El equipo de cómputo está al alcance de cualquier persona lo que podría generar alteración en los datos</w:t>
@@ -572,22 +475,25 @@
         <w:tc>
           <w:tcPr>
             <w:tcW w:w="2500" w:type="pct"/>
+            <w:tcBorders>
+              <w:top w:val="single" w:sz="4" w:space="0" w:color="auto"/>
+              <w:left w:val="single" w:sz="4" w:space="0" w:color="auto"/>
+              <w:bottom w:val="single" w:sz="4" w:space="0" w:color="auto"/>
+              <w:right w:val="single" w:sz="4" w:space="0" w:color="auto"/>
+            </w:tcBorders>
             <w:vAlign w:val="center"/>
+            <w:hideMark/>
           </w:tcPr>
           <w:p>
             <w:pPr>
               <w:jc w:val="center"/>
               <w:rPr>
-                <w:rFonts w:cs="Arial"/>
-                <w:sz w:val="22"/>
-                <w:szCs w:val="22"/>
+                <w:rFonts w:asciiTheme="majorHAnsi" w:hAnsiTheme="majorHAnsi" w:cstheme="majorHAnsi"/>
               </w:rPr>
             </w:pPr>
             <w:r>
               <w:rPr>
-                <w:rFonts w:cs="Arial"/>
-                <w:sz w:val="22"/>
-                <w:szCs w:val="22"/>
+                <w:rFonts w:asciiTheme="majorHAnsi" w:hAnsiTheme="majorHAnsi" w:cstheme="majorHAnsi"/>
               </w:rPr>
               <w:t>Aislar un poco el equipo de cómputo para evitar manipulación no deseada</w:t>
             </w:r>
@@ -598,23 +504,26 @@
         <w:tc>
           <w:tcPr>
             <w:tcW w:w="2500" w:type="pct"/>
+            <w:tcBorders>
+              <w:top w:val="single" w:sz="4" w:space="0" w:color="auto"/>
+              <w:left w:val="single" w:sz="4" w:space="0" w:color="auto"/>
+              <w:bottom w:val="single" w:sz="4" w:space="0" w:color="auto"/>
+              <w:right w:val="single" w:sz="4" w:space="0" w:color="auto"/>
+            </w:tcBorders>
             <w:vAlign w:val="center"/>
+            <w:hideMark/>
           </w:tcPr>
           <w:p>
             <w:pPr>
               <w:jc w:val="center"/>
               <w:rPr>
-                <w:rFonts w:cs="Arial"/>
-                <w:sz w:val="22"/>
-                <w:szCs w:val="22"/>
+                <w:rFonts w:asciiTheme="majorHAnsi" w:hAnsiTheme="majorHAnsi" w:cstheme="majorHAnsi"/>
                 <w:highlight w:val="white"/>
               </w:rPr>
             </w:pPr>
             <w:r>
               <w:rPr>
-                <w:rFonts w:cs="Arial"/>
-                <w:sz w:val="22"/>
-                <w:szCs w:val="22"/>
+                <w:rFonts w:asciiTheme="majorHAnsi" w:hAnsiTheme="majorHAnsi" w:cstheme="majorHAnsi"/>
                 <w:highlight w:val="white"/>
               </w:rPr>
               <w:t>No se cuenta con personal de seguridad que salvaguarde los bienes de la empresa</w:t>
@@ -624,22 +533,25 @@
         <w:tc>
           <w:tcPr>
             <w:tcW w:w="2500" w:type="pct"/>
+            <w:tcBorders>
+              <w:top w:val="single" w:sz="4" w:space="0" w:color="auto"/>
+              <w:left w:val="single" w:sz="4" w:space="0" w:color="auto"/>
+              <w:bottom w:val="single" w:sz="4" w:space="0" w:color="auto"/>
+              <w:right w:val="single" w:sz="4" w:space="0" w:color="auto"/>
+            </w:tcBorders>
             <w:vAlign w:val="center"/>
+            <w:hideMark/>
           </w:tcPr>
           <w:p>
             <w:pPr>
               <w:jc w:val="center"/>
               <w:rPr>
-                <w:rFonts w:cs="Arial"/>
-                <w:sz w:val="22"/>
-                <w:szCs w:val="22"/>
+                <w:rFonts w:asciiTheme="majorHAnsi" w:hAnsiTheme="majorHAnsi" w:cstheme="majorHAnsi"/>
               </w:rPr>
             </w:pPr>
             <w:r>
               <w:rPr>
-                <w:rFonts w:cs="Arial"/>
-                <w:sz w:val="22"/>
-                <w:szCs w:val="22"/>
+                <w:rFonts w:asciiTheme="majorHAnsi" w:hAnsiTheme="majorHAnsi" w:cstheme="majorHAnsi"/>
               </w:rPr>
               <w:t>Se recomienda contratar un servicio de vigilancia.</w:t>
             </w:r>
@@ -650,23 +562,26 @@
         <w:tc>
           <w:tcPr>
             <w:tcW w:w="2500" w:type="pct"/>
+            <w:tcBorders>
+              <w:top w:val="single" w:sz="4" w:space="0" w:color="auto"/>
+              <w:left w:val="single" w:sz="4" w:space="0" w:color="auto"/>
+              <w:bottom w:val="single" w:sz="4" w:space="0" w:color="auto"/>
+              <w:right w:val="single" w:sz="4" w:space="0" w:color="auto"/>
+            </w:tcBorders>
             <w:vAlign w:val="center"/>
+            <w:hideMark/>
           </w:tcPr>
           <w:p>
             <w:pPr>
               <w:jc w:val="center"/>
               <w:rPr>
-                <w:rFonts w:cs="Arial"/>
-                <w:sz w:val="22"/>
-                <w:szCs w:val="22"/>
+                <w:rFonts w:asciiTheme="majorHAnsi" w:hAnsiTheme="majorHAnsi" w:cstheme="majorHAnsi"/>
                 <w:highlight w:val="white"/>
               </w:rPr>
             </w:pPr>
             <w:r>
               <w:rPr>
-                <w:rFonts w:cs="Arial"/>
-                <w:sz w:val="22"/>
-                <w:szCs w:val="22"/>
+                <w:rFonts w:asciiTheme="majorHAnsi" w:hAnsiTheme="majorHAnsi" w:cstheme="majorHAnsi"/>
                 <w:highlight w:val="white"/>
               </w:rPr>
               <w:t>No se cuenta con un cronograma de mantenimiento del sistema</w:t>
@@ -676,22 +591,25 @@
         <w:tc>
           <w:tcPr>
             <w:tcW w:w="2500" w:type="pct"/>
+            <w:tcBorders>
+              <w:top w:val="single" w:sz="4" w:space="0" w:color="auto"/>
+              <w:left w:val="single" w:sz="4" w:space="0" w:color="auto"/>
+              <w:bottom w:val="single" w:sz="4" w:space="0" w:color="auto"/>
+              <w:right w:val="single" w:sz="4" w:space="0" w:color="auto"/>
+            </w:tcBorders>
             <w:vAlign w:val="center"/>
+            <w:hideMark/>
           </w:tcPr>
           <w:p>
             <w:pPr>
               <w:jc w:val="center"/>
               <w:rPr>
-                <w:rFonts w:cs="Arial"/>
-                <w:sz w:val="22"/>
-                <w:szCs w:val="22"/>
+                <w:rFonts w:asciiTheme="majorHAnsi" w:hAnsiTheme="majorHAnsi" w:cstheme="majorHAnsi"/>
               </w:rPr>
             </w:pPr>
             <w:r>
               <w:rPr>
-                <w:rFonts w:cs="Arial"/>
-                <w:sz w:val="22"/>
-                <w:szCs w:val="22"/>
+                <w:rFonts w:asciiTheme="majorHAnsi" w:hAnsiTheme="majorHAnsi" w:cstheme="majorHAnsi"/>
               </w:rPr>
               <w:t>Se recomienda realizar un cronograma para establecer fechas de mantenimiento al sistema</w:t>
             </w:r>
@@ -702,23 +620,26 @@
         <w:tc>
           <w:tcPr>
             <w:tcW w:w="2500" w:type="pct"/>
+            <w:tcBorders>
+              <w:top w:val="single" w:sz="4" w:space="0" w:color="auto"/>
+              <w:left w:val="single" w:sz="4" w:space="0" w:color="auto"/>
+              <w:bottom w:val="single" w:sz="4" w:space="0" w:color="auto"/>
+              <w:right w:val="single" w:sz="4" w:space="0" w:color="auto"/>
+            </w:tcBorders>
             <w:vAlign w:val="center"/>
+            <w:hideMark/>
           </w:tcPr>
           <w:p>
             <w:pPr>
               <w:jc w:val="center"/>
               <w:rPr>
-                <w:rFonts w:cs="Arial"/>
-                <w:sz w:val="22"/>
-                <w:szCs w:val="22"/>
+                <w:rFonts w:asciiTheme="majorHAnsi" w:hAnsiTheme="majorHAnsi" w:cstheme="majorHAnsi"/>
                 <w:highlight w:val="white"/>
               </w:rPr>
             </w:pPr>
             <w:r>
               <w:rPr>
-                <w:rFonts w:cs="Arial"/>
-                <w:sz w:val="22"/>
-                <w:szCs w:val="22"/>
+                <w:rFonts w:asciiTheme="majorHAnsi" w:hAnsiTheme="majorHAnsi" w:cstheme="majorHAnsi"/>
                 <w:highlight w:val="white"/>
               </w:rPr>
               <w:t>No se cuenta con extintores contra incendios especiales en el centro de cómputo</w:t>
@@ -728,22 +649,25 @@
         <w:tc>
           <w:tcPr>
             <w:tcW w:w="2500" w:type="pct"/>
+            <w:tcBorders>
+              <w:top w:val="single" w:sz="4" w:space="0" w:color="auto"/>
+              <w:left w:val="single" w:sz="4" w:space="0" w:color="auto"/>
+              <w:bottom w:val="single" w:sz="4" w:space="0" w:color="auto"/>
+              <w:right w:val="single" w:sz="4" w:space="0" w:color="auto"/>
+            </w:tcBorders>
             <w:vAlign w:val="center"/>
+            <w:hideMark/>
           </w:tcPr>
           <w:p>
             <w:pPr>
               <w:jc w:val="center"/>
               <w:rPr>
-                <w:rFonts w:cs="Arial"/>
-                <w:sz w:val="22"/>
-                <w:szCs w:val="22"/>
+                <w:rFonts w:asciiTheme="majorHAnsi" w:hAnsiTheme="majorHAnsi" w:cstheme="majorHAnsi"/>
               </w:rPr>
             </w:pPr>
             <w:r>
               <w:rPr>
-                <w:rFonts w:cs="Arial"/>
-                <w:sz w:val="22"/>
-                <w:szCs w:val="22"/>
+                <w:rFonts w:asciiTheme="majorHAnsi" w:hAnsiTheme="majorHAnsi" w:cstheme="majorHAnsi"/>
               </w:rPr>
               <w:t>Implementar extintores al centro de cómputo</w:t>
             </w:r>
@@ -754,390 +678,670 @@
     <w:p>
       <w:pPr>
         <w:spacing w:before="120" w:after="120"/>
-        <w:jc w:val="both"/>
         <w:rPr>
+          <w:rFonts w:asciiTheme="majorHAnsi" w:hAnsiTheme="majorHAnsi" w:cstheme="majorHAnsi"/>
           <w:bCs/>
-          <w:sz w:val="22"/>
-          <w:szCs w:val="22"/>
-          <w:lang w:val="es-CO"/>
+        </w:rPr>
+      </w:pPr>
+      <w:r>
+        <w:rPr>
+          <w:rFonts w:asciiTheme="majorHAnsi" w:hAnsiTheme="majorHAnsi" w:cstheme="majorHAnsi"/>
+          <w:bCs/>
+        </w:rPr>
+        <w:t xml:space="preserve">Al aplicar estas indicaciones se disminuirá el riesgo potencial que presenta el </w:t>
+      </w:r>
+      <w:r>
+        <w:rPr>
+          <w:rFonts w:asciiTheme="majorHAnsi" w:hAnsiTheme="majorHAnsi" w:cstheme="majorHAnsi"/>
+          <w:bCs/>
+        </w:rPr>
+        <w:t>módulo</w:t>
+      </w:r>
+      <w:bookmarkStart w:id="0" w:name="_GoBack"/>
+      <w:bookmarkEnd w:id="0"/>
+      <w:r>
+        <w:rPr>
+          <w:rFonts w:asciiTheme="majorHAnsi" w:hAnsiTheme="majorHAnsi" w:cstheme="majorHAnsi"/>
+          <w:bCs/>
+        </w:rPr>
+        <w:t xml:space="preserve"> de facturación.</w:t>
+      </w:r>
+    </w:p>
+    <w:p>
+      <w:pPr>
+        <w:spacing w:before="120" w:after="120"/>
+        <w:rPr>
+          <w:rFonts w:asciiTheme="majorHAnsi" w:hAnsiTheme="majorHAnsi" w:cstheme="majorHAnsi"/>
+          <w:bCs/>
+        </w:rPr>
+      </w:pPr>
+      <w:r>
+        <w:rPr>
+          <w:rFonts w:asciiTheme="majorHAnsi" w:hAnsiTheme="majorHAnsi" w:cstheme="majorHAnsi"/>
+          <w:bCs/>
+        </w:rPr>
+        <w:t>Atentamente:</w:t>
+      </w:r>
+    </w:p>
+    <w:p>
+      <w:pPr>
+        <w:spacing w:before="120" w:after="120"/>
+        <w:rPr>
+          <w:rFonts w:asciiTheme="majorHAnsi" w:hAnsiTheme="majorHAnsi" w:cstheme="majorHAnsi"/>
+          <w:bCs/>
         </w:rPr>
       </w:pPr>
     </w:p>
     <w:p>
       <w:pPr>
         <w:spacing w:before="120" w:after="120"/>
-        <w:jc w:val="both"/>
         <w:rPr>
+          <w:rFonts w:asciiTheme="majorHAnsi" w:hAnsiTheme="majorHAnsi" w:cstheme="majorHAnsi"/>
           <w:bCs/>
-          <w:sz w:val="22"/>
-          <w:szCs w:val="22"/>
-          <w:lang w:val="es-CO"/>
         </w:rPr>
       </w:pPr>
-      <w:r>
-        <w:rPr>
-          <w:bCs/>
-          <w:sz w:val="22"/>
-          <w:szCs w:val="22"/>
-          <w:lang w:val="es-CO"/>
-        </w:rPr>
-        <w:t>Atentamente,</w:t>
-      </w:r>
     </w:p>
     <w:p>
       <w:pPr>
         <w:spacing w:before="120" w:after="120"/>
-        <w:jc w:val="both"/>
-        <w:rPr>
-          <w:bCs/>
-          <w:sz w:val="22"/>
-          <w:szCs w:val="22"/>
-          <w:lang w:val="es-CO"/>
-        </w:rPr>
-      </w:pPr>
-      <w:bookmarkStart w:id="0" w:name="_GoBack"/>
-      <w:bookmarkEnd w:id="0"/>
-    </w:p>
-    <w:p>
-      <w:pPr>
-        <w:spacing w:before="120" w:after="120"/>
-        <w:jc w:val="both"/>
-        <w:rPr>
-          <w:b/>
-          <w:bCs/>
-          <w:sz w:val="22"/>
-          <w:szCs w:val="22"/>
-          <w:lang w:val="es-CO"/>
-        </w:rPr>
       </w:pPr>
       <w:r>
         <w:rPr>
-          <w:b/>
+          <w:rFonts w:asciiTheme="majorHAnsi" w:hAnsiTheme="majorHAnsi" w:cstheme="majorHAnsi"/>
           <w:bCs/>
-          <w:sz w:val="22"/>
-          <w:szCs w:val="22"/>
-          <w:lang w:val="es-CO"/>
         </w:rPr>
-        <w:t>________________________________________</w:t>
+        <w:t>Atentamente</w:t>
       </w:r>
       <w:r>
         <w:rPr>
-          <w:b/>
+          <w:rFonts w:asciiTheme="majorHAnsi" w:hAnsiTheme="majorHAnsi" w:cstheme="majorHAnsi"/>
           <w:bCs/>
-          <w:sz w:val="22"/>
-          <w:szCs w:val="22"/>
-          <w:lang w:val="es-CO"/>
+          <w:noProof/>
         </w:rPr>
-        <w:tab/>
+        <mc:AlternateContent>
+          <mc:Choice Requires="wps">
+            <w:drawing>
+              <wp:anchor distT="0" distB="0" distL="114300" distR="114300" simplePos="0" relativeHeight="251659264" behindDoc="0" locked="0" layoutInCell="1" allowOverlap="1" wp14:anchorId="4698FCC9" wp14:editId="76269198">
+                <wp:simplePos x="0" y="0"/>
+                <wp:positionH relativeFrom="column">
+                  <wp:posOffset>-89535</wp:posOffset>
+                </wp:positionH>
+                <wp:positionV relativeFrom="paragraph">
+                  <wp:posOffset>53340</wp:posOffset>
+                </wp:positionV>
+                <wp:extent cx="1847850" cy="1047750"/>
+                <wp:effectExtent l="0" t="0" r="0" b="0"/>
+                <wp:wrapNone/>
+                <wp:docPr id="44" name="Cuadro de texto 44"/>
+                <wp:cNvGraphicFramePr/>
+                <a:graphic xmlns:a="http://schemas.openxmlformats.org/drawingml/2006/main">
+                  <a:graphicData uri="http://schemas.microsoft.com/office/word/2010/wordprocessingShape">
+                    <wps:wsp>
+                      <wps:cNvSpPr txBox="1"/>
+                      <wps:spPr>
+                        <a:xfrm>
+                          <a:off x="0" y="0"/>
+                          <a:ext cx="1847850" cy="1047750"/>
+                        </a:xfrm>
+                        <a:prstGeom prst="rect">
+                          <a:avLst/>
+                        </a:prstGeom>
+                        <a:solidFill>
+                          <a:schemeClr val="lt1"/>
+                        </a:solidFill>
+                        <a:ln w="6350">
+                          <a:noFill/>
+                        </a:ln>
+                      </wps:spPr>
+                      <wps:txbx>
+                        <w:txbxContent>
+                          <w:p>
+                            <w:pPr>
+                              <w:rPr>
+                                <w:rFonts w:asciiTheme="majorHAnsi" w:hAnsiTheme="majorHAnsi" w:cstheme="majorHAnsi"/>
+                                <w:b/>
+                                <w:bCs/>
+                              </w:rPr>
+                            </w:pPr>
+                            <w:r>
+                              <w:rPr>
+                                <w:rFonts w:asciiTheme="majorHAnsi" w:hAnsiTheme="majorHAnsi" w:cstheme="majorHAnsi"/>
+                                <w:b/>
+                                <w:bCs/>
+                              </w:rPr>
+                              <w:t>_____________________</w:t>
+                            </w:r>
+                          </w:p>
+                          <w:p>
+                            <w:pPr>
+                              <w:rPr>
+                                <w:rFonts w:asciiTheme="majorHAnsi" w:hAnsiTheme="majorHAnsi" w:cstheme="majorHAnsi"/>
+                                <w:b/>
+                                <w:bCs/>
+                              </w:rPr>
+                            </w:pPr>
+                            <w:r>
+                              <w:rPr>
+                                <w:rFonts w:asciiTheme="majorHAnsi" w:hAnsiTheme="majorHAnsi" w:cstheme="majorHAnsi"/>
+                                <w:b/>
+                                <w:bCs/>
+                              </w:rPr>
+                              <w:t>JONATHAN</w:t>
+                            </w:r>
+                            <w:r>
+                              <w:rPr>
+                                <w:rFonts w:asciiTheme="majorHAnsi" w:hAnsiTheme="majorHAnsi" w:cstheme="majorHAnsi"/>
+                                <w:b/>
+                                <w:bCs/>
+                              </w:rPr>
+                              <w:t xml:space="preserve"> </w:t>
+                            </w:r>
+                            <w:r>
+                              <w:rPr>
+                                <w:rFonts w:asciiTheme="majorHAnsi" w:hAnsiTheme="majorHAnsi" w:cstheme="majorHAnsi"/>
+                                <w:b/>
+                                <w:bCs/>
+                              </w:rPr>
+                              <w:t>CAMILO FERRUCO</w:t>
+                            </w:r>
+                          </w:p>
+                          <w:p>
+                            <w:pPr>
+                              <w:rPr>
+                                <w:rFonts w:asciiTheme="majorHAnsi" w:hAnsiTheme="majorHAnsi" w:cstheme="majorHAnsi"/>
+                              </w:rPr>
+                            </w:pPr>
+                            <w:r>
+                              <w:rPr>
+                                <w:rFonts w:asciiTheme="majorHAnsi" w:hAnsiTheme="majorHAnsi" w:cstheme="majorHAnsi"/>
+                              </w:rPr>
+                              <w:t>CC 1049645521</w:t>
+                            </w:r>
+                          </w:p>
+                        </w:txbxContent>
+                      </wps:txbx>
+                      <wps:bodyPr rot="0" spcFirstLastPara="0" vertOverflow="overflow" horzOverflow="overflow" vert="horz" wrap="square" lIns="91440" tIns="45720" rIns="91440" bIns="45720" numCol="1" spcCol="0" rtlCol="0" fromWordArt="0" anchor="t" anchorCtr="0" forceAA="0" compatLnSpc="1">
+                        <a:prstTxWarp prst="textNoShape">
+                          <a:avLst/>
+                        </a:prstTxWarp>
+                        <a:noAutofit/>
+                      </wps:bodyPr>
+                    </wps:wsp>
+                  </a:graphicData>
+                </a:graphic>
+                <wp14:sizeRelV relativeFrom="margin">
+                  <wp14:pctHeight>0</wp14:pctHeight>
+                </wp14:sizeRelV>
+              </wp:anchor>
+            </w:drawing>
+          </mc:Choice>
+          <mc:Fallback>
+            <w:pict>
+              <v:shapetype w14:anchorId="4698FCC9" id="_x0000_t202" coordsize="21600,21600" o:spt="202" path="m,l,21600r21600,l21600,xe">
+                <v:stroke joinstyle="miter"/>
+                <v:path gradientshapeok="t" o:connecttype="rect"/>
+              </v:shapetype>
+              <v:shape id="Cuadro de texto 44" o:spid="_x0000_s1026" type="#_x0000_t202" style="position:absolute;margin-left:-7.05pt;margin-top:4.2pt;width:145.5pt;height:82.5pt;z-index:251659264;visibility:visible;mso-wrap-style:square;mso-height-percent:0;mso-wrap-distance-left:9pt;mso-wrap-distance-top:0;mso-wrap-distance-right:9pt;mso-wrap-distance-bottom:0;mso-position-horizontal:absolute;mso-position-horizontal-relative:text;mso-position-vertical:absolute;mso-position-vertical-relative:text;mso-height-percent:0;mso-height-relative:margin;v-text-anchor:top" o:gfxdata="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" fillcolor="white [3201]" stroked="f" strokeweight=".5pt">
+                <v:textbox>
+                  <w:txbxContent>
+                    <w:p>
+                      <w:pPr>
+                        <w:rPr>
+                          <w:rFonts w:asciiTheme="majorHAnsi" w:hAnsiTheme="majorHAnsi" w:cstheme="majorHAnsi"/>
+                          <w:b/>
+                          <w:bCs/>
+                        </w:rPr>
+                      </w:pPr>
+                      <w:r>
+                        <w:rPr>
+                          <w:rFonts w:asciiTheme="majorHAnsi" w:hAnsiTheme="majorHAnsi" w:cstheme="majorHAnsi"/>
+                          <w:b/>
+                          <w:bCs/>
+                        </w:rPr>
+                        <w:t>_____________________</w:t>
+                      </w:r>
+                    </w:p>
+                    <w:p>
+                      <w:pPr>
+                        <w:rPr>
+                          <w:rFonts w:asciiTheme="majorHAnsi" w:hAnsiTheme="majorHAnsi" w:cstheme="majorHAnsi"/>
+                          <w:b/>
+                          <w:bCs/>
+                        </w:rPr>
+                      </w:pPr>
+                      <w:r>
+                        <w:rPr>
+                          <w:rFonts w:asciiTheme="majorHAnsi" w:hAnsiTheme="majorHAnsi" w:cstheme="majorHAnsi"/>
+                          <w:b/>
+                          <w:bCs/>
+                        </w:rPr>
+                        <w:t>JONATHAN</w:t>
+                      </w:r>
+                      <w:r>
+                        <w:rPr>
+                          <w:rFonts w:asciiTheme="majorHAnsi" w:hAnsiTheme="majorHAnsi" w:cstheme="majorHAnsi"/>
+                          <w:b/>
+                          <w:bCs/>
+                        </w:rPr>
+                        <w:t xml:space="preserve"> </w:t>
+                      </w:r>
+                      <w:r>
+                        <w:rPr>
+                          <w:rFonts w:asciiTheme="majorHAnsi" w:hAnsiTheme="majorHAnsi" w:cstheme="majorHAnsi"/>
+                          <w:b/>
+                          <w:bCs/>
+                        </w:rPr>
+                        <w:t>CAMILO FERRUCO</w:t>
+                      </w:r>
+                    </w:p>
+                    <w:p>
+                      <w:pPr>
+                        <w:rPr>
+                          <w:rFonts w:asciiTheme="majorHAnsi" w:hAnsiTheme="majorHAnsi" w:cstheme="majorHAnsi"/>
+                        </w:rPr>
+                      </w:pPr>
+                      <w:r>
+                        <w:rPr>
+                          <w:rFonts w:asciiTheme="majorHAnsi" w:hAnsiTheme="majorHAnsi" w:cstheme="majorHAnsi"/>
+                        </w:rPr>
+                        <w:t>CC 1049645521</w:t>
+                      </w:r>
+                    </w:p>
+                  </w:txbxContent>
+                </v:textbox>
+              </v:shape>
+            </w:pict>
+          </mc:Fallback>
+        </mc:AlternateContent>
       </w:r>
       <w:r>
         <w:rPr>
-          <w:b/>
+          <w:rFonts w:asciiTheme="majorHAnsi" w:hAnsiTheme="majorHAnsi" w:cstheme="majorHAnsi"/>
           <w:bCs/>
-          <w:sz w:val="22"/>
-          <w:szCs w:val="22"/>
-          <w:lang w:val="es-CO"/>
+          <w:noProof/>
         </w:rPr>
-        <w:tab/>
-      </w:r>
-    </w:p>
-    <w:p>
-      <w:pPr>
-        <w:spacing w:before="120" w:after="120"/>
-        <w:jc w:val="both"/>
-        <w:rPr>
-          <w:b/>
-          <w:bCs/>
-          <w:sz w:val="22"/>
-          <w:szCs w:val="22"/>
-          <w:lang w:val="es-CO"/>
-        </w:rPr>
-      </w:pPr>
-      <w:r>
-        <w:rPr>
-          <w:b/>
-          <w:bCs/>
-          <w:sz w:val="22"/>
-          <w:szCs w:val="22"/>
-          <w:lang w:val="es-CO"/>
-        </w:rPr>
-        <w:t xml:space="preserve">JONATHAN CAMILO FERRUCHO ESPITIA </w:t>
-      </w:r>
-    </w:p>
-    <w:p>
-      <w:pPr>
-        <w:spacing w:before="120" w:after="120"/>
-        <w:jc w:val="both"/>
-        <w:rPr>
-          <w:bCs/>
-          <w:sz w:val="22"/>
-          <w:szCs w:val="22"/>
-          <w:lang w:val="es-CO"/>
-        </w:rPr>
-      </w:pPr>
-      <w:r>
-        <w:rPr>
-          <w:bCs/>
-          <w:sz w:val="22"/>
-          <w:szCs w:val="22"/>
-          <w:lang w:val="es-CO"/>
-        </w:rPr>
-        <w:t>CC. 1049645521</w:t>
+        <mc:AlternateContent>
+          <mc:Choice Requires="wps">
+            <w:drawing>
+              <wp:anchor distT="0" distB="0" distL="114300" distR="114300" simplePos="0" relativeHeight="251660288" behindDoc="0" locked="0" layoutInCell="1" allowOverlap="1" wp14:anchorId="40AC679C" wp14:editId="310F9B06">
+                <wp:simplePos x="0" y="0"/>
+                <wp:positionH relativeFrom="column">
+                  <wp:posOffset>1882140</wp:posOffset>
+                </wp:positionH>
+                <wp:positionV relativeFrom="paragraph">
+                  <wp:posOffset>49530</wp:posOffset>
+                </wp:positionV>
+                <wp:extent cx="1847850" cy="1362075"/>
+                <wp:effectExtent l="0" t="0" r="0" b="9525"/>
+                <wp:wrapNone/>
+                <wp:docPr id="51" name="Cuadro de texto 51"/>
+                <wp:cNvGraphicFramePr/>
+                <a:graphic xmlns:a="http://schemas.openxmlformats.org/drawingml/2006/main">
+                  <a:graphicData uri="http://schemas.microsoft.com/office/word/2010/wordprocessingShape">
+                    <wps:wsp>
+                      <wps:cNvSpPr txBox="1"/>
+                      <wps:spPr>
+                        <a:xfrm>
+                          <a:off x="0" y="0"/>
+                          <a:ext cx="1847850" cy="1362075"/>
+                        </a:xfrm>
+                        <a:prstGeom prst="rect">
+                          <a:avLst/>
+                        </a:prstGeom>
+                        <a:solidFill>
+                          <a:schemeClr val="lt1"/>
+                        </a:solidFill>
+                        <a:ln w="6350">
+                          <a:noFill/>
+                        </a:ln>
+                      </wps:spPr>
+                      <wps:txbx>
+                        <w:txbxContent>
+                          <w:p>
+                            <w:pPr>
+                              <w:rPr>
+                                <w:rFonts w:asciiTheme="majorHAnsi" w:hAnsiTheme="majorHAnsi" w:cstheme="majorHAnsi"/>
+                                <w:b/>
+                                <w:bCs/>
+                              </w:rPr>
+                            </w:pPr>
+                            <w:r>
+                              <w:rPr>
+                                <w:rFonts w:asciiTheme="majorHAnsi" w:hAnsiTheme="majorHAnsi" w:cstheme="majorHAnsi"/>
+                                <w:b/>
+                                <w:bCs/>
+                              </w:rPr>
+                              <w:t>_____________________</w:t>
+                            </w:r>
+                          </w:p>
+                          <w:p>
+                            <w:pPr>
+                              <w:rPr>
+                                <w:rFonts w:asciiTheme="majorHAnsi" w:hAnsiTheme="majorHAnsi" w:cstheme="majorHAnsi"/>
+                                <w:b/>
+                                <w:bCs/>
+                              </w:rPr>
+                            </w:pPr>
+                            <w:r>
+                              <w:rPr>
+                                <w:rFonts w:asciiTheme="majorHAnsi" w:hAnsiTheme="majorHAnsi" w:cstheme="majorHAnsi"/>
+                                <w:b/>
+                                <w:bCs/>
+                              </w:rPr>
+                              <w:t>Y</w:t>
+                            </w:r>
+                            <w:r>
+                              <w:rPr>
+                                <w:rFonts w:asciiTheme="majorHAnsi" w:hAnsiTheme="majorHAnsi" w:cstheme="majorHAnsi"/>
+                                <w:b/>
+                                <w:bCs/>
+                              </w:rPr>
+                              <w:t>ONATHAN</w:t>
+                            </w:r>
+                            <w:r>
+                              <w:rPr>
+                                <w:rFonts w:asciiTheme="majorHAnsi" w:hAnsiTheme="majorHAnsi" w:cstheme="majorHAnsi"/>
+                                <w:b/>
+                                <w:bCs/>
+                              </w:rPr>
+                              <w:t xml:space="preserve"> NICOLAY JOYA</w:t>
+                            </w:r>
+                          </w:p>
+                          <w:p>
+                            <w:pPr>
+                              <w:rPr>
+                                <w:rFonts w:asciiTheme="majorHAnsi" w:hAnsiTheme="majorHAnsi" w:cstheme="majorHAnsi"/>
+                              </w:rPr>
+                            </w:pPr>
+                            <w:r>
+                              <w:rPr>
+                                <w:rFonts w:asciiTheme="majorHAnsi" w:hAnsiTheme="majorHAnsi" w:cstheme="majorHAnsi"/>
+                              </w:rPr>
+                              <w:t>CC 1049640806</w:t>
+                            </w:r>
+                          </w:p>
+                          <w:p>
+                            <w:pPr>
+                              <w:rPr>
+                                <w:rFonts w:asciiTheme="majorHAnsi" w:hAnsiTheme="majorHAnsi" w:cstheme="majorHAnsi"/>
+                              </w:rPr>
+                            </w:pPr>
+                          </w:p>
+                        </w:txbxContent>
+                      </wps:txbx>
+                      <wps:bodyPr rot="0" spcFirstLastPara="0" vertOverflow="overflow" horzOverflow="overflow" vert="horz" wrap="square" lIns="91440" tIns="45720" rIns="91440" bIns="45720" numCol="1" spcCol="0" rtlCol="0" fromWordArt="0" anchor="t" anchorCtr="0" forceAA="0" compatLnSpc="1">
+                        <a:prstTxWarp prst="textNoShape">
+                          <a:avLst/>
+                        </a:prstTxWarp>
+                        <a:noAutofit/>
+                      </wps:bodyPr>
+                    </wps:wsp>
+                  </a:graphicData>
+                </a:graphic>
+                <wp14:sizeRelV relativeFrom="margin">
+                  <wp14:pctHeight>0</wp14:pctHeight>
+                </wp14:sizeRelV>
+              </wp:anchor>
+            </w:drawing>
+          </mc:Choice>
+          <mc:Fallback>
+            <w:pict>
+              <v:shape w14:anchorId="40AC679C" id="Cuadro de texto 51" o:spid="_x0000_s1027" type="#_x0000_t202" style="position:absolute;margin-left:148.2pt;margin-top:3.9pt;width:145.5pt;height:107.25pt;z-index:251660288;visibility:visible;mso-wrap-style:square;mso-height-percent:0;mso-wrap-distance-left:9pt;mso-wrap-distance-top:0;mso-wrap-distance-right:9pt;mso-wrap-distance-bottom:0;mso-position-horizontal:absolute;mso-position-horizontal-relative:text;mso-position-vertical:absolute;mso-position-vertical-relative:text;mso-height-percent:0;mso-height-relative:margin;v-text-anchor:top" o:gfxdata="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" fillcolor="white [3201]" stroked="f" strokeweight=".5pt">
+                <v:textbox>
+                  <w:txbxContent>
+                    <w:p>
+                      <w:pPr>
+                        <w:rPr>
+                          <w:rFonts w:asciiTheme="majorHAnsi" w:hAnsiTheme="majorHAnsi" w:cstheme="majorHAnsi"/>
+                          <w:b/>
+                          <w:bCs/>
+                        </w:rPr>
+                      </w:pPr>
+                      <w:r>
+                        <w:rPr>
+                          <w:rFonts w:asciiTheme="majorHAnsi" w:hAnsiTheme="majorHAnsi" w:cstheme="majorHAnsi"/>
+                          <w:b/>
+                          <w:bCs/>
+                        </w:rPr>
+                        <w:t>_____________________</w:t>
+                      </w:r>
+                    </w:p>
+                    <w:p>
+                      <w:pPr>
+                        <w:rPr>
+                          <w:rFonts w:asciiTheme="majorHAnsi" w:hAnsiTheme="majorHAnsi" w:cstheme="majorHAnsi"/>
+                          <w:b/>
+                          <w:bCs/>
+                        </w:rPr>
+                      </w:pPr>
+                      <w:r>
+                        <w:rPr>
+                          <w:rFonts w:asciiTheme="majorHAnsi" w:hAnsiTheme="majorHAnsi" w:cstheme="majorHAnsi"/>
+                          <w:b/>
+                          <w:bCs/>
+                        </w:rPr>
+                        <w:t>Y</w:t>
+                      </w:r>
+                      <w:r>
+                        <w:rPr>
+                          <w:rFonts w:asciiTheme="majorHAnsi" w:hAnsiTheme="majorHAnsi" w:cstheme="majorHAnsi"/>
+                          <w:b/>
+                          <w:bCs/>
+                        </w:rPr>
+                        <w:t>ONATHAN</w:t>
+                      </w:r>
+                      <w:r>
+                        <w:rPr>
+                          <w:rFonts w:asciiTheme="majorHAnsi" w:hAnsiTheme="majorHAnsi" w:cstheme="majorHAnsi"/>
+                          <w:b/>
+                          <w:bCs/>
+                        </w:rPr>
+                        <w:t xml:space="preserve"> NICOLAY JOYA</w:t>
+                      </w:r>
+                    </w:p>
+                    <w:p>
+                      <w:pPr>
+                        <w:rPr>
+                          <w:rFonts w:asciiTheme="majorHAnsi" w:hAnsiTheme="majorHAnsi" w:cstheme="majorHAnsi"/>
+                        </w:rPr>
+                      </w:pPr>
+                      <w:r>
+                        <w:rPr>
+                          <w:rFonts w:asciiTheme="majorHAnsi" w:hAnsiTheme="majorHAnsi" w:cstheme="majorHAnsi"/>
+                        </w:rPr>
+                        <w:t>CC 1049640806</w:t>
+                      </w:r>
+                    </w:p>
+                    <w:p>
+                      <w:pPr>
+                        <w:rPr>
+                          <w:rFonts w:asciiTheme="majorHAnsi" w:hAnsiTheme="majorHAnsi" w:cstheme="majorHAnsi"/>
+                        </w:rPr>
+                      </w:pPr>
+                    </w:p>
+                  </w:txbxContent>
+                </v:textbox>
+              </v:shape>
+            </w:pict>
+          </mc:Fallback>
+        </mc:AlternateContent>
       </w:r>
       <w:r>
         <w:rPr>
+          <w:rFonts w:asciiTheme="majorHAnsi" w:hAnsiTheme="majorHAnsi" w:cstheme="majorHAnsi"/>
           <w:bCs/>
-          <w:sz w:val="22"/>
-          <w:szCs w:val="22"/>
-          <w:lang w:val="es-CO"/>
+          <w:noProof/>
         </w:rPr>
-        <w:t xml:space="preserve"> de Tunja</w:t>
-      </w:r>
-    </w:p>
-    <w:p>
-      <w:pPr>
-        <w:spacing w:before="120" w:after="120"/>
-        <w:jc w:val="both"/>
-        <w:rPr>
-          <w:rFonts w:asciiTheme="minorHAnsi" w:hAnsiTheme="minorHAnsi" w:cstheme="minorHAnsi"/>
-          <w:b/>
-          <w:bCs/>
-          <w:sz w:val="22"/>
-          <w:szCs w:val="22"/>
-          <w:lang w:val="es-CO"/>
-        </w:rPr>
-      </w:pPr>
-      <w:r>
-        <w:rPr>
-          <w:rFonts w:asciiTheme="minorHAnsi" w:hAnsiTheme="minorHAnsi" w:cstheme="minorHAnsi"/>
-          <w:b/>
-          <w:bCs/>
-          <w:sz w:val="22"/>
-          <w:szCs w:val="22"/>
-          <w:lang w:val="es-CO"/>
-        </w:rPr>
-        <w:t>________________________________________</w:t>
-      </w:r>
-      <w:r>
-        <w:rPr>
-          <w:rFonts w:asciiTheme="minorHAnsi" w:hAnsiTheme="minorHAnsi" w:cstheme="minorHAnsi"/>
-          <w:b/>
-          <w:bCs/>
-          <w:sz w:val="22"/>
-          <w:szCs w:val="22"/>
-          <w:lang w:val="es-CO"/>
-        </w:rPr>
-        <w:tab/>
-      </w:r>
-      <w:r>
-        <w:rPr>
-          <w:rFonts w:asciiTheme="minorHAnsi" w:hAnsiTheme="minorHAnsi" w:cstheme="minorHAnsi"/>
-          <w:b/>
-          <w:bCs/>
-          <w:sz w:val="22"/>
-          <w:szCs w:val="22"/>
-          <w:lang w:val="es-CO"/>
-        </w:rPr>
-        <w:tab/>
-      </w:r>
-    </w:p>
-    <w:p>
-      <w:pPr>
-        <w:spacing w:before="120" w:after="120"/>
-        <w:jc w:val="both"/>
-        <w:rPr>
-          <w:rFonts w:asciiTheme="minorHAnsi" w:hAnsiTheme="minorHAnsi" w:cstheme="minorHAnsi"/>
-          <w:b/>
-          <w:bCs/>
-          <w:sz w:val="22"/>
-          <w:szCs w:val="22"/>
-          <w:lang w:val="es-CO"/>
-        </w:rPr>
-      </w:pPr>
-      <w:r>
-        <w:rPr>
-          <w:rFonts w:asciiTheme="minorHAnsi" w:hAnsiTheme="minorHAnsi" w:cstheme="minorHAnsi"/>
-          <w:b/>
-          <w:color w:val="000000"/>
-          <w:sz w:val="22"/>
-          <w:szCs w:val="22"/>
-          <w:lang w:eastAsia="es-CO"/>
-        </w:rPr>
-        <w:t>YONATHAN NICOLAY JOYA GONZÁLEZ</w:t>
-      </w:r>
-    </w:p>
-    <w:p>
-      <w:pPr>
-        <w:spacing w:before="120" w:after="120"/>
-        <w:jc w:val="both"/>
-        <w:rPr>
-          <w:rFonts w:asciiTheme="minorHAnsi" w:hAnsiTheme="minorHAnsi" w:cstheme="minorHAnsi"/>
-          <w:bCs/>
-          <w:sz w:val="22"/>
-          <w:szCs w:val="22"/>
-          <w:lang w:val="es-CO"/>
-        </w:rPr>
-      </w:pPr>
-      <w:r>
-        <w:rPr>
-          <w:rFonts w:asciiTheme="minorHAnsi" w:hAnsiTheme="minorHAnsi" w:cstheme="minorHAnsi"/>
-          <w:bCs/>
-          <w:sz w:val="22"/>
-          <w:szCs w:val="22"/>
-          <w:lang w:val="es-CO"/>
-        </w:rPr>
-        <w:t xml:space="preserve">CC. </w:t>
-      </w:r>
-      <w:r>
-        <w:rPr>
-          <w:rFonts w:asciiTheme="minorHAnsi" w:hAnsiTheme="minorHAnsi" w:cstheme="minorHAnsi"/>
-          <w:noProof/>
-          <w:color w:val="000000"/>
-          <w:sz w:val="22"/>
-          <w:szCs w:val="22"/>
-          <w:lang w:eastAsia="es-CO"/>
-        </w:rPr>
-        <w:t xml:space="preserve">1049640806 </w:t>
-      </w:r>
-      <w:r>
-        <w:rPr>
-          <w:rFonts w:asciiTheme="minorHAnsi" w:hAnsiTheme="minorHAnsi" w:cstheme="minorHAnsi"/>
-          <w:noProof/>
-          <w:color w:val="000000"/>
-          <w:sz w:val="22"/>
-          <w:szCs w:val="22"/>
-          <w:lang w:eastAsia="es-CO"/>
-        </w:rPr>
-        <w:t>de Tunja</w:t>
-      </w:r>
-    </w:p>
-    <w:p>
-      <w:pPr>
-        <w:spacing w:before="120" w:after="120"/>
-        <w:jc w:val="both"/>
-        <w:rPr>
-          <w:rFonts w:asciiTheme="minorHAnsi" w:hAnsiTheme="minorHAnsi" w:cstheme="minorHAnsi"/>
-          <w:b/>
-          <w:bCs/>
-          <w:sz w:val="22"/>
-          <w:szCs w:val="22"/>
-          <w:lang w:val="es-CO"/>
-        </w:rPr>
-      </w:pPr>
-      <w:r>
-        <w:rPr>
-          <w:rFonts w:asciiTheme="minorHAnsi" w:hAnsiTheme="minorHAnsi" w:cstheme="minorHAnsi"/>
-          <w:b/>
-          <w:bCs/>
-          <w:sz w:val="22"/>
-          <w:szCs w:val="22"/>
-          <w:lang w:val="es-CO"/>
-        </w:rPr>
-        <w:t>________________________________________</w:t>
-      </w:r>
-      <w:r>
-        <w:rPr>
-          <w:rFonts w:asciiTheme="minorHAnsi" w:hAnsiTheme="minorHAnsi" w:cstheme="minorHAnsi"/>
-          <w:b/>
-          <w:bCs/>
-          <w:sz w:val="22"/>
-          <w:szCs w:val="22"/>
-          <w:lang w:val="es-CO"/>
-        </w:rPr>
-        <w:tab/>
-      </w:r>
-      <w:r>
-        <w:rPr>
-          <w:rFonts w:asciiTheme="minorHAnsi" w:hAnsiTheme="minorHAnsi" w:cstheme="minorHAnsi"/>
-          <w:b/>
-          <w:bCs/>
-          <w:sz w:val="22"/>
-          <w:szCs w:val="22"/>
-          <w:lang w:val="es-CO"/>
-        </w:rPr>
-        <w:tab/>
-      </w:r>
-    </w:p>
-    <w:p>
-      <w:pPr>
-        <w:spacing w:before="120" w:after="120"/>
-        <w:jc w:val="both"/>
-        <w:rPr>
-          <w:rFonts w:asciiTheme="minorHAnsi" w:hAnsiTheme="minorHAnsi" w:cstheme="minorHAnsi"/>
-          <w:b/>
-          <w:bCs/>
-          <w:sz w:val="22"/>
-          <w:szCs w:val="22"/>
-          <w:lang w:val="es-CO"/>
-        </w:rPr>
-      </w:pPr>
-      <w:r>
-        <w:rPr>
-          <w:rFonts w:asciiTheme="minorHAnsi" w:hAnsiTheme="minorHAnsi" w:cstheme="minorHAnsi"/>
-          <w:b/>
-          <w:noProof/>
-          <w:color w:val="000000"/>
-          <w:sz w:val="22"/>
-          <w:szCs w:val="22"/>
-          <w:lang w:eastAsia="es-CO"/>
-        </w:rPr>
-        <w:t>LINO ALFONSO MESA AFRICANO</w:t>
-      </w:r>
-      <w:r>
-        <w:rPr>
-          <w:rFonts w:asciiTheme="minorHAnsi" w:hAnsiTheme="minorHAnsi" w:cstheme="minorHAnsi"/>
-          <w:b/>
-          <w:bCs/>
-          <w:sz w:val="22"/>
-          <w:szCs w:val="22"/>
-          <w:lang w:val="es-CO"/>
-        </w:rPr>
-        <w:t xml:space="preserve"> </w:t>
-      </w:r>
-    </w:p>
-    <w:p>
-      <w:pPr>
-        <w:spacing w:before="120" w:after="120"/>
-        <w:jc w:val="both"/>
-        <w:rPr>
-          <w:rFonts w:asciiTheme="minorHAnsi" w:hAnsiTheme="minorHAnsi" w:cstheme="minorHAnsi"/>
-          <w:bCs/>
-          <w:sz w:val="22"/>
-          <w:szCs w:val="22"/>
-          <w:lang w:val="es-CO"/>
-        </w:rPr>
-      </w:pPr>
-      <w:r>
-        <w:rPr>
-          <w:rFonts w:asciiTheme="minorHAnsi" w:hAnsiTheme="minorHAnsi" w:cstheme="minorHAnsi"/>
-          <w:bCs/>
-          <w:sz w:val="22"/>
-          <w:szCs w:val="22"/>
-          <w:lang w:val="es-CO"/>
-        </w:rPr>
-        <w:t xml:space="preserve">CC. </w:t>
-      </w:r>
-      <w:r>
-        <w:rPr>
-          <w:rFonts w:asciiTheme="minorHAnsi" w:hAnsiTheme="minorHAnsi" w:cstheme="minorHAnsi"/>
-          <w:noProof/>
-          <w:color w:val="000000"/>
-          <w:sz w:val="22"/>
-          <w:szCs w:val="22"/>
-          <w:lang w:eastAsia="es-CO"/>
-        </w:rPr>
-        <w:t>1053586420</w:t>
-      </w:r>
-      <w:r>
-        <w:rPr>
-          <w:rFonts w:asciiTheme="minorHAnsi" w:hAnsiTheme="minorHAnsi" w:cstheme="minorHAnsi"/>
-          <w:noProof/>
-          <w:color w:val="000000"/>
-          <w:sz w:val="22"/>
-          <w:szCs w:val="22"/>
-          <w:lang w:eastAsia="es-CO"/>
-        </w:rPr>
-        <w:t xml:space="preserve"> </w:t>
+        <mc:AlternateContent>
+          <mc:Choice Requires="wps">
+            <w:drawing>
+              <wp:anchor distT="0" distB="0" distL="114300" distR="114300" simplePos="0" relativeHeight="251661312" behindDoc="0" locked="0" layoutInCell="1" allowOverlap="1" wp14:anchorId="3EBAF65E" wp14:editId="258A4F0A">
+                <wp:simplePos x="0" y="0"/>
+                <wp:positionH relativeFrom="column">
+                  <wp:posOffset>3910965</wp:posOffset>
+                </wp:positionH>
+                <wp:positionV relativeFrom="paragraph">
+                  <wp:posOffset>31115</wp:posOffset>
+                </wp:positionV>
+                <wp:extent cx="1847850" cy="933450"/>
+                <wp:effectExtent l="0" t="0" r="0" b="0"/>
+                <wp:wrapNone/>
+                <wp:docPr id="57" name="Cuadro de texto 57"/>
+                <wp:cNvGraphicFramePr/>
+                <a:graphic xmlns:a="http://schemas.openxmlformats.org/drawingml/2006/main">
+                  <a:graphicData uri="http://schemas.microsoft.com/office/word/2010/wordprocessingShape">
+                    <wps:wsp>
+                      <wps:cNvSpPr txBox="1"/>
+                      <wps:spPr>
+                        <a:xfrm>
+                          <a:off x="0" y="0"/>
+                          <a:ext cx="1847850" cy="933450"/>
+                        </a:xfrm>
+                        <a:prstGeom prst="rect">
+                          <a:avLst/>
+                        </a:prstGeom>
+                        <a:solidFill>
+                          <a:schemeClr val="lt1"/>
+                        </a:solidFill>
+                        <a:ln w="6350">
+                          <a:noFill/>
+                        </a:ln>
+                      </wps:spPr>
+                      <wps:txbx>
+                        <w:txbxContent>
+                          <w:p>
+                            <w:pPr>
+                              <w:rPr>
+                                <w:rFonts w:asciiTheme="majorHAnsi" w:hAnsiTheme="majorHAnsi" w:cstheme="majorHAnsi"/>
+                                <w:b/>
+                                <w:bCs/>
+                              </w:rPr>
+                            </w:pPr>
+                            <w:r>
+                              <w:rPr>
+                                <w:rFonts w:asciiTheme="majorHAnsi" w:hAnsiTheme="majorHAnsi" w:cstheme="majorHAnsi"/>
+                                <w:b/>
+                                <w:bCs/>
+                              </w:rPr>
+                              <w:t>_____________________</w:t>
+                            </w:r>
+                          </w:p>
+                          <w:p>
+                            <w:pPr>
+                              <w:rPr>
+                                <w:rFonts w:asciiTheme="majorHAnsi" w:hAnsiTheme="majorHAnsi" w:cstheme="majorHAnsi"/>
+                                <w:b/>
+                                <w:bCs/>
+                              </w:rPr>
+                            </w:pPr>
+                            <w:r>
+                              <w:rPr>
+                                <w:rFonts w:asciiTheme="majorHAnsi" w:hAnsiTheme="majorHAnsi" w:cstheme="majorHAnsi"/>
+                                <w:b/>
+                                <w:bCs/>
+                              </w:rPr>
+                              <w:t>LINO ALFONSO MENA</w:t>
+                            </w:r>
+                          </w:p>
+                          <w:p>
+                            <w:pPr>
+                              <w:rPr>
+                                <w:rFonts w:asciiTheme="majorHAnsi" w:hAnsiTheme="majorHAnsi" w:cstheme="majorHAnsi"/>
+                              </w:rPr>
+                            </w:pPr>
+                            <w:r>
+                              <w:rPr>
+                                <w:rFonts w:asciiTheme="majorHAnsi" w:hAnsiTheme="majorHAnsi" w:cstheme="majorHAnsi"/>
+                              </w:rPr>
+                              <w:t xml:space="preserve">CC </w:t>
+                            </w:r>
+                            <w:r>
+                              <w:rPr>
+                                <w:rFonts w:asciiTheme="majorHAnsi" w:hAnsiTheme="majorHAnsi" w:cstheme="majorHAnsi"/>
+                              </w:rPr>
+                              <w:t>1053586420</w:t>
+                            </w:r>
+                          </w:p>
+                          <w:p/>
+                        </w:txbxContent>
+                      </wps:txbx>
+                      <wps:bodyPr rot="0" spcFirstLastPara="0" vertOverflow="overflow" horzOverflow="overflow" vert="horz" wrap="square" lIns="91440" tIns="45720" rIns="91440" bIns="45720" numCol="1" spcCol="0" rtlCol="0" fromWordArt="0" anchor="t" anchorCtr="0" forceAA="0" compatLnSpc="1">
+                        <a:prstTxWarp prst="textNoShape">
+                          <a:avLst/>
+                        </a:prstTxWarp>
+                        <a:noAutofit/>
+                      </wps:bodyPr>
+                    </wps:wsp>
+                  </a:graphicData>
+                </a:graphic>
+              </wp:anchor>
+            </w:drawing>
+          </mc:Choice>
+          <mc:Fallback>
+            <w:pict>
+              <v:shape w14:anchorId="3EBAF65E" id="Cuadro de texto 57" o:spid="_x0000_s1028" type="#_x0000_t202" style="position:absolute;margin-left:307.95pt;margin-top:2.45pt;width:145.5pt;height:73.5pt;z-index:251661312;visibility:visible;mso-wrap-style:square;mso-wrap-distance-left:9pt;mso-wrap-distance-top:0;mso-wrap-distance-right:9pt;mso-wrap-distance-bottom:0;mso-position-horizontal:absolute;mso-position-horizontal-relative:text;mso-position-vertical:absolute;mso-position-vertical-relative:text;v-text-anchor:top" o:gfxdata="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" fillcolor="white [3201]" stroked="f" strokeweight=".5pt">
+                <v:textbox>
+                  <w:txbxContent>
+                    <w:p>
+                      <w:pPr>
+                        <w:rPr>
+                          <w:rFonts w:asciiTheme="majorHAnsi" w:hAnsiTheme="majorHAnsi" w:cstheme="majorHAnsi"/>
+                          <w:b/>
+                          <w:bCs/>
+                        </w:rPr>
+                      </w:pPr>
+                      <w:r>
+                        <w:rPr>
+                          <w:rFonts w:asciiTheme="majorHAnsi" w:hAnsiTheme="majorHAnsi" w:cstheme="majorHAnsi"/>
+                          <w:b/>
+                          <w:bCs/>
+                        </w:rPr>
+                        <w:t>_____________________</w:t>
+                      </w:r>
+                    </w:p>
+                    <w:p>
+                      <w:pPr>
+                        <w:rPr>
+                          <w:rFonts w:asciiTheme="majorHAnsi" w:hAnsiTheme="majorHAnsi" w:cstheme="majorHAnsi"/>
+                          <w:b/>
+                          <w:bCs/>
+                        </w:rPr>
+                      </w:pPr>
+                      <w:r>
+                        <w:rPr>
+                          <w:rFonts w:asciiTheme="majorHAnsi" w:hAnsiTheme="majorHAnsi" w:cstheme="majorHAnsi"/>
+                          <w:b/>
+                          <w:bCs/>
+                        </w:rPr>
+                        <w:t>LINO ALFONSO MENA</w:t>
+                      </w:r>
+                    </w:p>
+                    <w:p>
+                      <w:pPr>
+                        <w:rPr>
+                          <w:rFonts w:asciiTheme="majorHAnsi" w:hAnsiTheme="majorHAnsi" w:cstheme="majorHAnsi"/>
+                        </w:rPr>
+                      </w:pPr>
+                      <w:r>
+                        <w:rPr>
+                          <w:rFonts w:asciiTheme="majorHAnsi" w:hAnsiTheme="majorHAnsi" w:cstheme="majorHAnsi"/>
+                        </w:rPr>
+                        <w:t xml:space="preserve">CC </w:t>
+                      </w:r>
+                      <w:r>
+                        <w:rPr>
+                          <w:rFonts w:asciiTheme="majorHAnsi" w:hAnsiTheme="majorHAnsi" w:cstheme="majorHAnsi"/>
+                        </w:rPr>
+                        <w:t>1053586420</w:t>
+                      </w:r>
+                    </w:p>
+                    <w:p/>
+                  </w:txbxContent>
+                </v:textbox>
+              </v:shape>
+            </w:pict>
+          </mc:Fallback>
+        </mc:AlternateContent>
       </w:r>
     </w:p>
     <w:sectPr>
@@ -1646,6 +1850,7 @@
     <w:lsdException w:name="HTML Sample" w:semiHidden="1" w:unhideWhenUsed="1"/>
     <w:lsdException w:name="HTML Typewriter" w:semiHidden="1" w:unhideWhenUsed="1"/>
     <w:lsdException w:name="HTML Variable" w:semiHidden="1" w:unhideWhenUsed="1"/>
+    <w:lsdException w:name="Normal Table" w:semiHidden="1" w:unhideWhenUsed="1"/>
     <w:lsdException w:name="annotation subject" w:semiHidden="1" w:unhideWhenUsed="1"/>
     <w:lsdException w:name="No List" w:semiHidden="1" w:unhideWhenUsed="1"/>
     <w:lsdException w:name="Outline List 1" w:semiHidden="1" w:unhideWhenUsed="1"/>
@@ -1689,8 +1894,10 @@
     <w:lsdException w:name="Table Elegant" w:semiHidden="1" w:unhideWhenUsed="1"/>
     <w:lsdException w:name="Table Professional" w:semiHidden="1" w:unhideWhenUsed="1"/>
     <w:lsdException w:name="Table Subtle 1" w:semiHidden="1" w:unhideWhenUsed="1"/>
+    <w:lsdException w:name="Table Subtle 2" w:semiHidden="1" w:unhideWhenUsed="1"/>
     <w:lsdException w:name="Table Web 1" w:semiHidden="1" w:unhideWhenUsed="1"/>
     <w:lsdException w:name="Table Web 2" w:semiHidden="1" w:unhideWhenUsed="1"/>
+    <w:lsdException w:name="Table Web 3" w:semiHidden="1" w:unhideWhenUsed="1"/>
     <w:lsdException w:name="Balloon Text" w:semiHidden="1" w:unhideWhenUsed="1"/>
     <w:lsdException w:name="Table Grid" w:uiPriority="39"/>
     <w:lsdException w:name="Table Theme" w:semiHidden="1" w:unhideWhenUsed="1"/>
@@ -27128,13 +27335,7 @@
             <w:rPr>
               <w:lang w:bidi="es-ES"/>
             </w:rPr>
-            <w:t xml:space="preserve">Acabo de recibir mi factura anual para el seguro del coche y casi tengo un ataque corazón. O </w:t>
-          </w:r>
-          <w:r>
-            <w:rPr>
-              <w:lang w:bidi="es-ES"/>
-            </w:rPr>
-            <w:t>bien he sido víctima de un error informático o ha aumentado mi tarifa considerablemente sin motivo aparente. He adjuntado una copia de mi factura reciente para su revisión.</w:t>
+            <w:t>Acabo de recibir mi factura anual para el seguro del coche y casi tengo un ataque corazón. O bien he sido víctima de un error informático o ha aumentado mi tarifa considerablemente sin motivo aparente. He adjuntado una copia de mi factura reciente para su revisión.</w:t>
           </w:r>
         </w:p>
       </w:docPartBody>
@@ -27157,14 +27358,14 @@
     <w:charset w:val="00"/>
     <w:family w:val="roman"/>
     <w:pitch w:val="variable"/>
-    <w:sig w:usb0="E0002EFF" w:usb1="C000785B" w:usb2="00000009" w:usb3="00000000" w:csb0="000001FF" w:csb1="00000000"/>
+    <w:sig w:usb0="E0002AFF" w:usb1="C0007843" w:usb2="00000009" w:usb3="00000000" w:csb0="000001FF" w:csb1="00000000"/>
   </w:font>
   <w:font w:name="Calibri">
     <w:panose1 w:val="020F0502020204030204"/>
     <w:charset w:val="00"/>
     <w:family w:val="swiss"/>
     <w:pitch w:val="variable"/>
-    <w:sig w:usb0="E0002AFF" w:usb1="C000247B" w:usb2="00000009" w:usb3="00000000" w:csb0="000001FF" w:csb1="00000000"/>
+    <w:sig w:usb0="E0002AFF" w:usb1="4000ACFF" w:usb2="00000001" w:usb3="00000000" w:csb0="000001FF" w:csb1="00000000"/>
   </w:font>
   <w:font w:name="Cambria">
     <w:panose1 w:val="02040503050406030204"/>
@@ -27187,19 +27388,12 @@
     <w:pitch w:val="fixed"/>
     <w:sig w:usb0="E00006FF" w:usb1="0000FCFF" w:usb2="00000001" w:usb3="00000000" w:csb0="0000019F" w:csb1="00000000"/>
   </w:font>
-  <w:font w:name="Arial">
-    <w:panose1 w:val="020B0604020202020204"/>
-    <w:charset w:val="00"/>
-    <w:family w:val="swiss"/>
-    <w:pitch w:val="variable"/>
-    <w:sig w:usb0="E0002EFF" w:usb1="C0007843" w:usb2="00000009" w:usb3="00000000" w:csb0="000001FF" w:csb1="00000000"/>
-  </w:font>
   <w:font w:name="Calibri Light">
     <w:panose1 w:val="020F0302020204030204"/>
     <w:charset w:val="00"/>
     <w:family w:val="swiss"/>
     <w:pitch w:val="variable"/>
-    <w:sig w:usb0="E0002AFF" w:usb1="C000247B" w:usb2="00000009" w:usb3="00000000" w:csb0="000001FF" w:csb1="00000000"/>
+    <w:sig w:usb0="A0002AEF" w:usb1="4000207B" w:usb2="00000000" w:usb3="00000000" w:csb0="000001FF" w:csb1="00000000"/>
   </w:font>
 </w:fonts>
 </file>
@@ -27222,6 +27416,8 @@
   <w:rsids>
     <w:rsidRoot w:val="006317B3"/>
     <w:rsid w:val="006317B3"/>
+    <w:rsid w:val="00C73640"/>
+    <w:rsid w:val="00E64E05"/>
   </w:rsids>
   <m:mathPr>
     <m:mathFont m:val="Cambria Math"/>

</xml_diff>